<commit_message>
began working on theory section
</commit_message>
<xml_diff>
--- a/Part 3.docx
+++ b/Part 3.docx
@@ -20,7 +20,7 @@
               <wp:align>center</wp:align>
             </wp:positionH>
             <wp:positionV relativeFrom="paragraph">
-              <wp:posOffset>1911350</wp:posOffset>
+              <wp:posOffset>2292350</wp:posOffset>
             </wp:positionV>
             <wp:extent cx="4972050" cy="1371600"/>
             <wp:effectExtent l="0" t="0" r="0" b="0"/>
@@ -76,6 +76,7 @@
           </wp:anchor>
         </w:drawing>
       </w:r>
+      <w:bookmarkStart w:id="0" w:name="_GoBack"/>
       <w:r>
         <w:rPr>
           <w:noProof/>
@@ -137,6 +138,7 @@
           </wp:anchor>
         </w:drawing>
       </w:r>
+      <w:bookmarkEnd w:id="0"/>
       <w:r>
         <w:t>The MUT in the open-loop set-up is still connected to the back-drive motor, therefore it would experience both motor’s moment of inertia as well as damping conditions. Assuming both motors are the same, the system equation</w:t>
       </w:r>
@@ -148,13 +150,19 @@
       </w:r>
     </w:p>
     <w:p>
+      <w:bookmarkStart w:id="1" w:name="_Hlk499855907"/>
       <w:r>
         <w:t>From the circuit</w:t>
       </w:r>
       <w:r>
-        <w:t>, Kirchhoff’s loop law:</w:t>
+        <w:t>, Kirchhoff’s loop law</w:t>
+      </w:r>
+      <w:bookmarkEnd w:id="1"/>
+      <w:r>
+        <w:t>:</w:t>
       </w:r>
     </w:p>
+    <w:bookmarkStart w:id="2" w:name="_Hlk499855916"/>
     <w:p>
       <m:oMathPara>
         <m:oMath>
@@ -405,6 +413,8 @@
       </m:oMathPara>
     </w:p>
     <w:p>
+      <w:bookmarkStart w:id="3" w:name="_Hlk499855924"/>
+      <w:bookmarkEnd w:id="2"/>
       <w:r>
         <w:t xml:space="preserve">The </w:t>
       </w:r>
@@ -1514,6 +1524,7 @@
           </m:f>
         </m:oMath>
       </m:oMathPara>
+      <w:bookmarkEnd w:id="3"/>
     </w:p>
     <w:p>
       <w:r>
@@ -4385,13 +4396,7 @@
             <w:rPr>
               <w:rFonts w:ascii="Cambria Math" w:hAnsi="Cambria Math"/>
             </w:rPr>
-            <m:t>B</m:t>
-          </m:r>
-          <m:r>
-            <w:rPr>
-              <w:rFonts w:ascii="Cambria Math" w:hAnsi="Cambria Math"/>
-            </w:rPr>
-            <m:t>=</m:t>
+            <m:t>B=</m:t>
           </m:r>
           <m:f>
             <m:fPr>
@@ -4638,13 +4643,7 @@
             <w:rPr>
               <w:rFonts w:ascii="Cambria Math" w:hAnsi="Cambria Math"/>
             </w:rPr>
-            <m:t>J</m:t>
-          </m:r>
-          <m:r>
-            <w:rPr>
-              <w:rFonts w:ascii="Cambria Math" w:hAnsi="Cambria Math"/>
-            </w:rPr>
-            <m:t>=</m:t>
+            <m:t>J=</m:t>
           </m:r>
           <m:f>
             <m:fPr>
@@ -4780,55 +4779,7 @@
             <w:rPr>
               <w:rFonts w:ascii="Cambria Math" w:hAnsi="Cambria Math"/>
             </w:rPr>
-            <m:t>4*</m:t>
-          </m:r>
-          <m:r>
-            <w:rPr>
-              <w:rFonts w:ascii="Cambria Math" w:hAnsi="Cambria Math"/>
-            </w:rPr>
-            <m:t>τ</m:t>
-          </m:r>
-          <m:r>
-            <w:rPr>
-              <w:rFonts w:ascii="Cambria Math" w:hAnsi="Cambria Math"/>
-            </w:rPr>
-            <m:t>=</m:t>
-          </m:r>
-          <m:r>
-            <w:rPr>
-              <w:rFonts w:ascii="Cambria Math" w:hAnsi="Cambria Math"/>
-            </w:rPr>
-            <m:t>4*</m:t>
-          </m:r>
-          <m:r>
-            <w:rPr>
-              <w:rFonts w:ascii="Cambria Math" w:hAnsi="Cambria Math"/>
-            </w:rPr>
-            <m:t>0.0</m:t>
-          </m:r>
-          <m:r>
-            <w:rPr>
-              <w:rFonts w:ascii="Cambria Math" w:hAnsi="Cambria Math"/>
-            </w:rPr>
-            <m:t>09</m:t>
-          </m:r>
-          <m:r>
-            <w:rPr>
-              <w:rFonts w:ascii="Cambria Math" w:hAnsi="Cambria Math"/>
-            </w:rPr>
-            <m:t xml:space="preserve"> s=</m:t>
-          </m:r>
-          <m:r>
-            <w:rPr>
-              <w:rFonts w:ascii="Cambria Math" w:hAnsi="Cambria Math"/>
-            </w:rPr>
-            <m:t>36</m:t>
-          </m:r>
-          <m:r>
-            <w:rPr>
-              <w:rFonts w:ascii="Cambria Math" w:hAnsi="Cambria Math"/>
-            </w:rPr>
-            <m:t xml:space="preserve"> ms</m:t>
+            <m:t>4*τ=4*0.009 s=36 ms</m:t>
           </m:r>
         </m:oMath>
       </m:oMathPara>
@@ -5447,8 +5398,6 @@
           </m:f>
         </m:oMath>
       </m:oMathPara>
-      <w:bookmarkStart w:id="0" w:name="_GoBack"/>
-      <w:bookmarkEnd w:id="0"/>
     </w:p>
     <w:sectPr>
       <w:pgSz w:w="12240" w:h="15840"/>
@@ -5866,6 +5815,7 @@
   <w:style w:type="character" w:default="1" w:styleId="DefaultParagraphFont">
     <w:name w:val="Default Paragraph Font"/>
     <w:uiPriority w:val="1"/>
+    <w:semiHidden/>
     <w:unhideWhenUsed/>
   </w:style>
   <w:style w:type="table" w:default="1" w:styleId="TableNormal">
@@ -6202,7 +6152,7 @@
 </file>
 
 <file path=customXml/itemProps1.xml><?xml version="1.0" encoding="utf-8"?>
-<ds:datastoreItem xmlns:ds="http://schemas.openxmlformats.org/officeDocument/2006/customXml" ds:itemID="{D7214D9D-7AEA-4497-A3DA-356D4321B4BE}">
+<ds:datastoreItem xmlns:ds="http://schemas.openxmlformats.org/officeDocument/2006/customXml" ds:itemID="{0948648D-8630-4661-B042-32F031F71CB1}">
   <ds:schemaRefs>
     <ds:schemaRef ds:uri="http://schemas.openxmlformats.org/officeDocument/2006/bibliography"/>
   </ds:schemaRefs>

</xml_diff>